<commit_message>
Added chapter 5.3 Design details of Components
</commit_message>
<xml_diff>
--- a/Project Report Phase-1.docx
+++ b/Project Report Phase-1.docx
@@ -15044,12 +15044,14 @@
         <w:spacing w:line="0" w:lineRule="atLeast"/>
         <w:rPr>
           <w:rFonts w:ascii="Times New Roman" w:eastAsia="Arial" w:hAnsi="Times New Roman" w:cs="Times New Roman"/>
+          <w:b/>
           <w:sz w:val="28"/>
         </w:rPr>
       </w:pPr>
       <w:r>
         <w:rPr>
           <w:rFonts w:ascii="Times New Roman" w:eastAsia="Arial" w:hAnsi="Times New Roman" w:cs="Times New Roman"/>
+          <w:b/>
           <w:sz w:val="28"/>
         </w:rPr>
         <w:t>Spring</w:t>
@@ -15955,6 +15957,7 @@
           <w:szCs w:val="23"/>
         </w:rPr>
       </w:pPr>
+      <w:bookmarkStart w:id="20" w:name="_Hlk54958041"/>
       <w:r>
         <w:rPr>
           <w:rFonts w:ascii="Times New Roman" w:eastAsia="Arial" w:hAnsi="Times New Roman" w:cs="Times New Roman"/>
@@ -15972,6 +15975,7 @@
         <w:t>30mmX30mmX2000mm</w:t>
       </w:r>
     </w:p>
+    <w:bookmarkEnd w:id="20"/>
     <w:p>
       <w:pPr>
         <w:spacing w:line="20" w:lineRule="exact"/>
@@ -16265,8 +16269,8 @@
           <w:sz w:val="28"/>
         </w:rPr>
       </w:pPr>
-      <w:bookmarkStart w:id="20" w:name="page21"/>
-      <w:bookmarkEnd w:id="20"/>
+      <w:bookmarkStart w:id="21" w:name="page21"/>
+      <w:bookmarkEnd w:id="21"/>
       <w:r>
         <w:rPr>
           <w:rFonts w:ascii="Times New Roman" w:eastAsia="Arial" w:hAnsi="Times New Roman" w:cs="Times New Roman"/>
@@ -17007,8 +17011,8 @@
           <w:sz w:val="28"/>
         </w:rPr>
       </w:pPr>
-      <w:bookmarkStart w:id="21" w:name="page22"/>
-      <w:bookmarkEnd w:id="21"/>
+      <w:bookmarkStart w:id="22" w:name="page22"/>
+      <w:bookmarkEnd w:id="22"/>
       <w:r>
         <w:rPr>
           <w:rFonts w:ascii="Times New Roman" w:eastAsia="Arial" w:hAnsi="Times New Roman" w:cs="Times New Roman"/>
@@ -17737,8 +17741,30 @@
           <w:sz w:val="28"/>
         </w:rPr>
       </w:pPr>
-      <w:bookmarkStart w:id="22" w:name="page23"/>
-      <w:bookmarkEnd w:id="22"/>
+      <w:bookmarkStart w:id="23" w:name="page23"/>
+      <w:bookmarkEnd w:id="23"/>
+    </w:p>
+    <w:p>
+      <w:pPr>
+        <w:spacing w:line="0" w:lineRule="atLeast"/>
+        <w:ind w:left="1900"/>
+        <w:rPr>
+          <w:rFonts w:ascii="Times New Roman" w:eastAsia="Arial" w:hAnsi="Times New Roman" w:cs="Times New Roman"/>
+          <w:b/>
+          <w:sz w:val="28"/>
+        </w:rPr>
+      </w:pPr>
+    </w:p>
+    <w:p>
+      <w:pPr>
+        <w:spacing w:line="0" w:lineRule="atLeast"/>
+        <w:ind w:left="1900"/>
+        <w:rPr>
+          <w:rFonts w:ascii="Times New Roman" w:eastAsia="Arial" w:hAnsi="Times New Roman" w:cs="Times New Roman"/>
+          <w:b/>
+          <w:sz w:val="28"/>
+        </w:rPr>
+      </w:pPr>
       <w:r>
         <w:rPr>
           <w:rFonts w:ascii="Times New Roman" w:eastAsia="Arial" w:hAnsi="Times New Roman" w:cs="Times New Roman"/>
@@ -18217,410 +18243,1102 @@
     </w:p>
     <w:p>
       <w:pPr>
-        <w:spacing w:line="200" w:lineRule="exact"/>
-        <w:rPr>
-          <w:rFonts w:ascii="Times New Roman" w:eastAsia="Times New Roman" w:hAnsi="Times New Roman" w:cs="Times New Roman"/>
-        </w:rPr>
-      </w:pPr>
-    </w:p>
-    <w:p>
-      <w:pPr>
-        <w:spacing w:line="200" w:lineRule="exact"/>
-        <w:rPr>
-          <w:rFonts w:ascii="Times New Roman" w:eastAsia="Times New Roman" w:hAnsi="Times New Roman" w:cs="Times New Roman"/>
-        </w:rPr>
-      </w:pPr>
-    </w:p>
-    <w:p>
-      <w:pPr>
-        <w:spacing w:line="200" w:lineRule="exact"/>
-        <w:rPr>
-          <w:rFonts w:ascii="Times New Roman" w:eastAsia="Times New Roman" w:hAnsi="Times New Roman" w:cs="Times New Roman"/>
-        </w:rPr>
-      </w:pPr>
-    </w:p>
-    <w:p>
-      <w:pPr>
-        <w:spacing w:line="200" w:lineRule="exact"/>
-        <w:rPr>
-          <w:rFonts w:ascii="Times New Roman" w:eastAsia="Times New Roman" w:hAnsi="Times New Roman" w:cs="Times New Roman"/>
-        </w:rPr>
-      </w:pPr>
-    </w:p>
-    <w:p>
-      <w:pPr>
-        <w:spacing w:line="200" w:lineRule="exact"/>
-        <w:rPr>
-          <w:rFonts w:ascii="Times New Roman" w:eastAsia="Times New Roman" w:hAnsi="Times New Roman" w:cs="Times New Roman"/>
-        </w:rPr>
-      </w:pPr>
-    </w:p>
-    <w:p>
-      <w:pPr>
-        <w:spacing w:line="200" w:lineRule="exact"/>
-        <w:rPr>
-          <w:rFonts w:ascii="Times New Roman" w:eastAsia="Times New Roman" w:hAnsi="Times New Roman" w:cs="Times New Roman"/>
-        </w:rPr>
-      </w:pPr>
-    </w:p>
-    <w:p>
-      <w:pPr>
-        <w:spacing w:line="200" w:lineRule="exact"/>
-        <w:rPr>
-          <w:rFonts w:ascii="Times New Roman" w:eastAsia="Times New Roman" w:hAnsi="Times New Roman" w:cs="Times New Roman"/>
-        </w:rPr>
-      </w:pPr>
-    </w:p>
-    <w:p>
-      <w:pPr>
-        <w:spacing w:line="200" w:lineRule="exact"/>
-        <w:rPr>
-          <w:rFonts w:ascii="Times New Roman" w:eastAsia="Times New Roman" w:hAnsi="Times New Roman" w:cs="Times New Roman"/>
-        </w:rPr>
-      </w:pPr>
-    </w:p>
-    <w:p>
-      <w:pPr>
-        <w:spacing w:line="200" w:lineRule="exact"/>
-        <w:rPr>
-          <w:rFonts w:ascii="Times New Roman" w:eastAsia="Times New Roman" w:hAnsi="Times New Roman" w:cs="Times New Roman"/>
-        </w:rPr>
-      </w:pPr>
-    </w:p>
-    <w:p>
-      <w:pPr>
-        <w:spacing w:line="200" w:lineRule="exact"/>
-        <w:rPr>
-          <w:rFonts w:ascii="Times New Roman" w:eastAsia="Times New Roman" w:hAnsi="Times New Roman" w:cs="Times New Roman"/>
-        </w:rPr>
-      </w:pPr>
-    </w:p>
-    <w:p>
-      <w:pPr>
-        <w:spacing w:line="200" w:lineRule="exact"/>
-        <w:rPr>
-          <w:rFonts w:ascii="Times New Roman" w:eastAsia="Times New Roman" w:hAnsi="Times New Roman" w:cs="Times New Roman"/>
-        </w:rPr>
-      </w:pPr>
-    </w:p>
-    <w:p>
-      <w:pPr>
-        <w:spacing w:line="200" w:lineRule="exact"/>
-        <w:rPr>
-          <w:rFonts w:ascii="Times New Roman" w:eastAsia="Times New Roman" w:hAnsi="Times New Roman" w:cs="Times New Roman"/>
-        </w:rPr>
-      </w:pPr>
-    </w:p>
-    <w:p>
-      <w:pPr>
-        <w:spacing w:line="200" w:lineRule="exact"/>
-        <w:rPr>
-          <w:rFonts w:ascii="Times New Roman" w:eastAsia="Times New Roman" w:hAnsi="Times New Roman" w:cs="Times New Roman"/>
-        </w:rPr>
-      </w:pPr>
-    </w:p>
-    <w:p>
-      <w:pPr>
-        <w:spacing w:line="200" w:lineRule="exact"/>
-        <w:rPr>
-          <w:rFonts w:ascii="Times New Roman" w:eastAsia="Times New Roman" w:hAnsi="Times New Roman" w:cs="Times New Roman"/>
-        </w:rPr>
-      </w:pPr>
-    </w:p>
-    <w:p>
-      <w:pPr>
-        <w:spacing w:line="200" w:lineRule="exact"/>
-        <w:rPr>
-          <w:rFonts w:ascii="Times New Roman" w:eastAsia="Times New Roman" w:hAnsi="Times New Roman" w:cs="Times New Roman"/>
-        </w:rPr>
-      </w:pPr>
-    </w:p>
-    <w:p>
-      <w:pPr>
-        <w:spacing w:line="200" w:lineRule="exact"/>
-        <w:rPr>
-          <w:rFonts w:ascii="Times New Roman" w:eastAsia="Times New Roman" w:hAnsi="Times New Roman" w:cs="Times New Roman"/>
-        </w:rPr>
-      </w:pPr>
-    </w:p>
-    <w:p>
-      <w:pPr>
-        <w:spacing w:line="200" w:lineRule="exact"/>
-        <w:rPr>
-          <w:rFonts w:ascii="Times New Roman" w:eastAsia="Times New Roman" w:hAnsi="Times New Roman" w:cs="Times New Roman"/>
-        </w:rPr>
-      </w:pPr>
-    </w:p>
-    <w:p>
-      <w:pPr>
-        <w:spacing w:line="200" w:lineRule="exact"/>
-        <w:rPr>
-          <w:rFonts w:ascii="Times New Roman" w:eastAsia="Times New Roman" w:hAnsi="Times New Roman" w:cs="Times New Roman"/>
-        </w:rPr>
-      </w:pPr>
-    </w:p>
-    <w:p>
-      <w:pPr>
-        <w:spacing w:line="200" w:lineRule="exact"/>
-        <w:rPr>
-          <w:rFonts w:ascii="Times New Roman" w:eastAsia="Times New Roman" w:hAnsi="Times New Roman" w:cs="Times New Roman"/>
-        </w:rPr>
-      </w:pPr>
-    </w:p>
-    <w:p>
-      <w:pPr>
-        <w:spacing w:line="200" w:lineRule="exact"/>
-        <w:rPr>
-          <w:rFonts w:ascii="Times New Roman" w:eastAsia="Times New Roman" w:hAnsi="Times New Roman" w:cs="Times New Roman"/>
-        </w:rPr>
-      </w:pPr>
-    </w:p>
-    <w:p>
-      <w:pPr>
-        <w:spacing w:line="200" w:lineRule="exact"/>
-        <w:rPr>
-          <w:rFonts w:ascii="Times New Roman" w:eastAsia="Times New Roman" w:hAnsi="Times New Roman" w:cs="Times New Roman"/>
-        </w:rPr>
-      </w:pPr>
-    </w:p>
-    <w:p>
-      <w:pPr>
-        <w:spacing w:line="200" w:lineRule="exact"/>
-        <w:rPr>
-          <w:rFonts w:ascii="Times New Roman" w:eastAsia="Times New Roman" w:hAnsi="Times New Roman" w:cs="Times New Roman"/>
-        </w:rPr>
-      </w:pPr>
-    </w:p>
-    <w:p>
-      <w:pPr>
-        <w:spacing w:line="200" w:lineRule="exact"/>
-        <w:rPr>
-          <w:rFonts w:ascii="Times New Roman" w:eastAsia="Times New Roman" w:hAnsi="Times New Roman" w:cs="Times New Roman"/>
-        </w:rPr>
-      </w:pPr>
-    </w:p>
-    <w:p>
-      <w:pPr>
-        <w:spacing w:line="200" w:lineRule="exact"/>
-        <w:rPr>
-          <w:rFonts w:ascii="Times New Roman" w:eastAsia="Times New Roman" w:hAnsi="Times New Roman" w:cs="Times New Roman"/>
-        </w:rPr>
-      </w:pPr>
-    </w:p>
-    <w:p>
-      <w:pPr>
-        <w:spacing w:line="200" w:lineRule="exact"/>
-        <w:rPr>
-          <w:rFonts w:ascii="Times New Roman" w:eastAsia="Times New Roman" w:hAnsi="Times New Roman" w:cs="Times New Roman"/>
-        </w:rPr>
-      </w:pPr>
-    </w:p>
-    <w:p>
-      <w:pPr>
-        <w:spacing w:line="200" w:lineRule="exact"/>
-        <w:rPr>
-          <w:rFonts w:ascii="Times New Roman" w:eastAsia="Times New Roman" w:hAnsi="Times New Roman" w:cs="Times New Roman"/>
-        </w:rPr>
-      </w:pPr>
-    </w:p>
-    <w:p>
-      <w:pPr>
-        <w:spacing w:line="200" w:lineRule="exact"/>
-        <w:rPr>
-          <w:rFonts w:ascii="Times New Roman" w:eastAsia="Times New Roman" w:hAnsi="Times New Roman" w:cs="Times New Roman"/>
-        </w:rPr>
-      </w:pPr>
-    </w:p>
-    <w:p>
-      <w:pPr>
-        <w:spacing w:line="200" w:lineRule="exact"/>
-        <w:rPr>
-          <w:rFonts w:ascii="Times New Roman" w:eastAsia="Times New Roman" w:hAnsi="Times New Roman" w:cs="Times New Roman"/>
-        </w:rPr>
-      </w:pPr>
-    </w:p>
-    <w:p>
-      <w:pPr>
-        <w:spacing w:line="200" w:lineRule="exact"/>
-        <w:rPr>
-          <w:rFonts w:ascii="Times New Roman" w:eastAsia="Times New Roman" w:hAnsi="Times New Roman" w:cs="Times New Roman"/>
-        </w:rPr>
-      </w:pPr>
-    </w:p>
-    <w:p>
-      <w:pPr>
-        <w:spacing w:line="200" w:lineRule="exact"/>
-        <w:rPr>
-          <w:rFonts w:ascii="Times New Roman" w:eastAsia="Times New Roman" w:hAnsi="Times New Roman" w:cs="Times New Roman"/>
-        </w:rPr>
-      </w:pPr>
-    </w:p>
-    <w:p>
-      <w:pPr>
-        <w:spacing w:line="200" w:lineRule="exact"/>
-        <w:rPr>
-          <w:rFonts w:ascii="Times New Roman" w:eastAsia="Times New Roman" w:hAnsi="Times New Roman" w:cs="Times New Roman"/>
-        </w:rPr>
-      </w:pPr>
-    </w:p>
-    <w:p>
-      <w:pPr>
-        <w:spacing w:line="200" w:lineRule="exact"/>
-        <w:rPr>
-          <w:rFonts w:ascii="Times New Roman" w:eastAsia="Times New Roman" w:hAnsi="Times New Roman" w:cs="Times New Roman"/>
-        </w:rPr>
-      </w:pPr>
-    </w:p>
-    <w:p>
-      <w:pPr>
-        <w:spacing w:line="200" w:lineRule="exact"/>
-        <w:rPr>
-          <w:rFonts w:ascii="Times New Roman" w:eastAsia="Times New Roman" w:hAnsi="Times New Roman" w:cs="Times New Roman"/>
-        </w:rPr>
-      </w:pPr>
-    </w:p>
-    <w:p>
-      <w:pPr>
-        <w:spacing w:line="200" w:lineRule="exact"/>
-        <w:rPr>
-          <w:rFonts w:ascii="Times New Roman" w:eastAsia="Times New Roman" w:hAnsi="Times New Roman" w:cs="Times New Roman"/>
-        </w:rPr>
-      </w:pPr>
-    </w:p>
-    <w:p>
-      <w:pPr>
-        <w:spacing w:line="200" w:lineRule="exact"/>
-        <w:rPr>
-          <w:rFonts w:ascii="Times New Roman" w:eastAsia="Times New Roman" w:hAnsi="Times New Roman" w:cs="Times New Roman"/>
-        </w:rPr>
-      </w:pPr>
-    </w:p>
-    <w:p>
-      <w:pPr>
-        <w:spacing w:line="200" w:lineRule="exact"/>
-        <w:rPr>
-          <w:rFonts w:ascii="Times New Roman" w:eastAsia="Times New Roman" w:hAnsi="Times New Roman" w:cs="Times New Roman"/>
-        </w:rPr>
-      </w:pPr>
-    </w:p>
-    <w:p>
-      <w:pPr>
-        <w:spacing w:line="200" w:lineRule="exact"/>
-        <w:rPr>
-          <w:rFonts w:ascii="Times New Roman" w:eastAsia="Times New Roman" w:hAnsi="Times New Roman" w:cs="Times New Roman"/>
-        </w:rPr>
-      </w:pPr>
-    </w:p>
-    <w:p>
-      <w:pPr>
-        <w:spacing w:line="200" w:lineRule="exact"/>
-        <w:rPr>
-          <w:rFonts w:ascii="Times New Roman" w:eastAsia="Times New Roman" w:hAnsi="Times New Roman" w:cs="Times New Roman"/>
-        </w:rPr>
-      </w:pPr>
-    </w:p>
-    <w:p>
-      <w:pPr>
-        <w:spacing w:line="200" w:lineRule="exact"/>
-        <w:rPr>
-          <w:rFonts w:ascii="Times New Roman" w:eastAsia="Times New Roman" w:hAnsi="Times New Roman" w:cs="Times New Roman"/>
-        </w:rPr>
-      </w:pPr>
-    </w:p>
-    <w:p>
-      <w:pPr>
-        <w:spacing w:line="200" w:lineRule="exact"/>
-        <w:rPr>
-          <w:rFonts w:ascii="Times New Roman" w:eastAsia="Times New Roman" w:hAnsi="Times New Roman" w:cs="Times New Roman"/>
-        </w:rPr>
-      </w:pPr>
-    </w:p>
-    <w:p>
-      <w:pPr>
-        <w:spacing w:line="200" w:lineRule="exact"/>
-        <w:rPr>
-          <w:rFonts w:ascii="Times New Roman" w:eastAsia="Times New Roman" w:hAnsi="Times New Roman" w:cs="Times New Roman"/>
-        </w:rPr>
-      </w:pPr>
-    </w:p>
-    <w:p>
-      <w:pPr>
-        <w:spacing w:line="200" w:lineRule="exact"/>
-        <w:rPr>
-          <w:rFonts w:ascii="Times New Roman" w:eastAsia="Times New Roman" w:hAnsi="Times New Roman" w:cs="Times New Roman"/>
-        </w:rPr>
-      </w:pPr>
-    </w:p>
-    <w:p>
-      <w:pPr>
-        <w:spacing w:line="200" w:lineRule="exact"/>
-        <w:rPr>
-          <w:rFonts w:ascii="Times New Roman" w:eastAsia="Times New Roman" w:hAnsi="Times New Roman" w:cs="Times New Roman"/>
-        </w:rPr>
-      </w:pPr>
-    </w:p>
-    <w:p>
-      <w:pPr>
-        <w:spacing w:line="200" w:lineRule="exact"/>
-        <w:rPr>
-          <w:rFonts w:ascii="Times New Roman" w:eastAsia="Times New Roman" w:hAnsi="Times New Roman" w:cs="Times New Roman"/>
-        </w:rPr>
-      </w:pPr>
-    </w:p>
-    <w:p>
-      <w:pPr>
-        <w:spacing w:line="200" w:lineRule="exact"/>
-        <w:rPr>
-          <w:rFonts w:ascii="Times New Roman" w:eastAsia="Times New Roman" w:hAnsi="Times New Roman" w:cs="Times New Roman"/>
-        </w:rPr>
-      </w:pPr>
-    </w:p>
-    <w:p>
-      <w:pPr>
-        <w:spacing w:line="200" w:lineRule="exact"/>
-        <w:rPr>
-          <w:rFonts w:ascii="Times New Roman" w:eastAsia="Times New Roman" w:hAnsi="Times New Roman" w:cs="Times New Roman"/>
-        </w:rPr>
-      </w:pPr>
-    </w:p>
-    <w:p>
-      <w:pPr>
-        <w:spacing w:line="200" w:lineRule="exact"/>
-        <w:rPr>
-          <w:rFonts w:ascii="Times New Roman" w:eastAsia="Times New Roman" w:hAnsi="Times New Roman" w:cs="Times New Roman"/>
-        </w:rPr>
-      </w:pPr>
-    </w:p>
-    <w:p>
-      <w:pPr>
-        <w:spacing w:line="200" w:lineRule="exact"/>
-        <w:rPr>
-          <w:rFonts w:ascii="Times New Roman" w:eastAsia="Times New Roman" w:hAnsi="Times New Roman" w:cs="Times New Roman"/>
-        </w:rPr>
-      </w:pPr>
-    </w:p>
-    <w:p>
-      <w:pPr>
-        <w:spacing w:line="384" w:lineRule="exact"/>
-        <w:rPr>
-          <w:rFonts w:ascii="Times New Roman" w:eastAsia="Times New Roman" w:hAnsi="Times New Roman" w:cs="Times New Roman"/>
-        </w:rPr>
-      </w:pPr>
-    </w:p>
-    <w:p>
-      <w:pPr>
         <w:tabs>
           <w:tab w:val="left" w:pos="8600"/>
         </w:tabs>
         <w:spacing w:line="0" w:lineRule="atLeast"/>
+        <w:rPr>
+          <w:rFonts w:ascii="Times New Roman" w:eastAsia="Arial" w:hAnsi="Times New Roman" w:cs="Times New Roman"/>
+          <w:sz w:val="19"/>
+        </w:rPr>
+      </w:pPr>
+    </w:p>
+    <w:p>
+      <w:pPr>
+        <w:rPr>
+          <w:rFonts w:ascii="Times New Roman" w:eastAsia="Arial" w:hAnsi="Times New Roman" w:cs="Times New Roman"/>
+          <w:sz w:val="19"/>
+        </w:rPr>
+      </w:pPr>
+    </w:p>
+    <w:p>
+      <w:pPr>
+        <w:rPr>
+          <w:rFonts w:ascii="Times New Roman" w:eastAsia="Arial" w:hAnsi="Times New Roman" w:cs="Times New Roman"/>
+          <w:sz w:val="19"/>
+        </w:rPr>
+      </w:pPr>
+    </w:p>
+    <w:p>
+      <w:pPr>
+        <w:tabs>
+          <w:tab w:val="left" w:pos="1340"/>
+        </w:tabs>
+        <w:spacing w:line="0" w:lineRule="atLeast"/>
         <w:ind w:left="720"/>
         <w:rPr>
           <w:rFonts w:ascii="Times New Roman" w:eastAsia="Arial" w:hAnsi="Times New Roman" w:cs="Times New Roman"/>
-          <w:sz w:val="19"/>
+          <w:b/>
+          <w:sz w:val="28"/>
+        </w:rPr>
+      </w:pPr>
+    </w:p>
+    <w:p>
+      <w:pPr>
+        <w:tabs>
+          <w:tab w:val="left" w:pos="1340"/>
+        </w:tabs>
+        <w:spacing w:line="0" w:lineRule="atLeast"/>
+        <w:ind w:left="720"/>
+        <w:rPr>
+          <w:rFonts w:ascii="Times New Roman" w:eastAsia="Arial" w:hAnsi="Times New Roman" w:cs="Times New Roman"/>
+          <w:b/>
+          <w:sz w:val="26"/>
+          <w:u w:val="single"/>
+        </w:rPr>
+      </w:pPr>
+      <w:r>
+        <w:rPr>
+          <w:rFonts w:ascii="Times New Roman" w:eastAsia="Arial" w:hAnsi="Times New Roman" w:cs="Times New Roman"/>
+          <w:b/>
+          <w:sz w:val="28"/>
+        </w:rPr>
+        <w:t>5.2</w:t>
+      </w:r>
+      <w:r>
+        <w:rPr>
+          <w:rFonts w:ascii="Times New Roman" w:eastAsia="Times New Roman" w:hAnsi="Times New Roman" w:cs="Times New Roman"/>
+          <w:b/>
+        </w:rPr>
+        <w:tab/>
+      </w:r>
+      <w:r>
+        <w:rPr>
+          <w:rFonts w:ascii="Times New Roman" w:eastAsia="Arial" w:hAnsi="Times New Roman" w:cs="Times New Roman"/>
+          <w:b/>
+          <w:sz w:val="26"/>
+          <w:u w:val="single"/>
+        </w:rPr>
+        <w:t>Design details of Components</w:t>
+      </w:r>
+    </w:p>
+    <w:p>
+      <w:pPr>
+        <w:tabs>
+          <w:tab w:val="left" w:pos="1340"/>
+        </w:tabs>
+        <w:spacing w:line="0" w:lineRule="atLeast"/>
+        <w:rPr>
+          <w:rFonts w:ascii="Times New Roman" w:eastAsia="Arial" w:hAnsi="Times New Roman" w:cs="Times New Roman"/>
+          <w:b/>
+          <w:sz w:val="26"/>
+          <w:u w:val="single"/>
+        </w:rPr>
+      </w:pPr>
+    </w:p>
+    <w:p>
+      <w:pPr>
+        <w:pStyle w:val="ListParagraph"/>
+        <w:numPr>
+          <w:ilvl w:val="0"/>
+          <w:numId w:val="38"/>
+        </w:numPr>
+        <w:tabs>
+          <w:tab w:val="left" w:pos="1340"/>
+        </w:tabs>
+        <w:spacing w:line="0" w:lineRule="atLeast"/>
+        <w:rPr>
+          <w:rFonts w:ascii="Times New Roman" w:eastAsia="Arial" w:hAnsi="Times New Roman" w:cs="Times New Roman"/>
+          <w:b/>
+          <w:sz w:val="28"/>
+        </w:rPr>
+      </w:pPr>
+      <w:r>
+        <w:rPr>
+          <w:rFonts w:ascii="Times New Roman" w:eastAsia="Arial" w:hAnsi="Times New Roman" w:cs="Times New Roman"/>
+          <w:b/>
+          <w:sz w:val="28"/>
+        </w:rPr>
+        <w:t>Fixed structure</w:t>
+      </w:r>
+      <w:r>
+        <w:rPr>
+          <w:rFonts w:ascii="Times New Roman" w:eastAsia="Arial" w:hAnsi="Times New Roman" w:cs="Times New Roman"/>
+          <w:b/>
+          <w:sz w:val="28"/>
+        </w:rPr>
+        <w:t xml:space="preserve"> &amp; </w:t>
+      </w:r>
+      <w:r>
+        <w:rPr>
+          <w:rFonts w:ascii="Times New Roman" w:eastAsia="Arial" w:hAnsi="Times New Roman" w:cs="Times New Roman"/>
+          <w:b/>
+          <w:sz w:val="28"/>
+        </w:rPr>
+        <w:t>Fixed Base</w:t>
+      </w:r>
+    </w:p>
+    <w:p>
+      <w:pPr>
+        <w:tabs>
+          <w:tab w:val="left" w:pos="1340"/>
+        </w:tabs>
+        <w:spacing w:line="0" w:lineRule="atLeast"/>
+        <w:rPr>
+          <w:rFonts w:ascii="Times New Roman" w:eastAsia="Arial" w:hAnsi="Times New Roman" w:cs="Times New Roman"/>
+          <w:b/>
+          <w:sz w:val="26"/>
+          <w:u w:val="single"/>
+        </w:rPr>
+      </w:pPr>
+    </w:p>
+    <w:p>
+      <w:pPr>
+        <w:spacing w:line="0" w:lineRule="atLeast"/>
+        <w:ind w:left="1280"/>
+        <w:rPr>
+          <w:rFonts w:ascii="Times New Roman" w:eastAsia="Arial" w:hAnsi="Times New Roman" w:cs="Times New Roman"/>
+          <w:sz w:val="23"/>
+          <w:szCs w:val="23"/>
+        </w:rPr>
+      </w:pPr>
+      <w:r>
+        <w:rPr>
+          <w:rFonts w:ascii="Times New Roman" w:eastAsia="Arial" w:hAnsi="Times New Roman" w:cs="Times New Roman"/>
+          <w:sz w:val="23"/>
+          <w:szCs w:val="23"/>
+        </w:rPr>
+        <w:t>Fixed Structure is a metal frame which is fixed on a base to provide support for fixed shaft, moving shafts, work piece, motor and a wheel.</w:t>
+      </w:r>
+      <w:r>
+        <w:rPr>
+          <w:rFonts w:ascii="Times New Roman" w:eastAsia="Arial" w:hAnsi="Times New Roman" w:cs="Times New Roman"/>
+          <w:sz w:val="23"/>
+          <w:szCs w:val="23"/>
+        </w:rPr>
+        <w:t xml:space="preserve"> Fixed base is the metal frame that provides support to whole machine.</w:t>
+      </w:r>
+    </w:p>
+    <w:p>
+      <w:pPr>
+        <w:spacing w:line="0" w:lineRule="atLeast"/>
+        <w:ind w:left="1280"/>
+        <w:rPr>
+          <w:rFonts w:ascii="Times New Roman" w:eastAsia="Arial" w:hAnsi="Times New Roman" w:cs="Times New Roman"/>
+          <w:sz w:val="23"/>
+          <w:szCs w:val="23"/>
+        </w:rPr>
+      </w:pPr>
+    </w:p>
+    <w:p>
+      <w:pPr>
+        <w:spacing w:line="0" w:lineRule="atLeast"/>
+        <w:ind w:left="1280"/>
+        <w:rPr>
+          <w:rFonts w:ascii="Times New Roman" w:eastAsia="Arial" w:hAnsi="Times New Roman" w:cs="Times New Roman"/>
+          <w:sz w:val="23"/>
+          <w:szCs w:val="23"/>
+        </w:rPr>
+      </w:pPr>
+      <w:r>
+        <w:rPr>
+          <w:rFonts w:ascii="Times New Roman" w:eastAsia="Arial" w:hAnsi="Times New Roman" w:cs="Times New Roman"/>
+          <w:sz w:val="23"/>
+          <w:szCs w:val="23"/>
+        </w:rPr>
+        <w:t>Size: -</w:t>
+      </w:r>
+      <w:r>
+        <w:rPr>
+          <w:rFonts w:ascii="Times New Roman" w:eastAsia="Arial" w:hAnsi="Times New Roman" w:cs="Times New Roman"/>
+          <w:sz w:val="23"/>
+          <w:szCs w:val="23"/>
+        </w:rPr>
+        <w:t>5</w:t>
+      </w:r>
+      <w:r>
+        <w:rPr>
+          <w:rFonts w:ascii="Times New Roman" w:eastAsia="Arial" w:hAnsi="Times New Roman" w:cs="Times New Roman"/>
+          <w:sz w:val="23"/>
+          <w:szCs w:val="23"/>
+        </w:rPr>
+        <w:t>0</w:t>
+      </w:r>
+      <w:r>
+        <w:rPr>
+          <w:rFonts w:ascii="Times New Roman" w:eastAsia="Arial" w:hAnsi="Times New Roman" w:cs="Times New Roman"/>
+          <w:sz w:val="23"/>
+          <w:szCs w:val="23"/>
+        </w:rPr>
+        <w:t>0mmX</w:t>
+      </w:r>
+      <w:r>
+        <w:rPr>
+          <w:rFonts w:ascii="Times New Roman" w:eastAsia="Arial" w:hAnsi="Times New Roman" w:cs="Times New Roman"/>
+          <w:sz w:val="23"/>
+          <w:szCs w:val="23"/>
+        </w:rPr>
+        <w:t>40</w:t>
+      </w:r>
+      <w:r>
+        <w:rPr>
+          <w:rFonts w:ascii="Times New Roman" w:eastAsia="Arial" w:hAnsi="Times New Roman" w:cs="Times New Roman"/>
+          <w:sz w:val="23"/>
+          <w:szCs w:val="23"/>
+        </w:rPr>
+        <w:t>0mm</w:t>
+      </w:r>
+      <w:r>
+        <w:rPr>
+          <w:rFonts w:ascii="Times New Roman" w:eastAsia="Arial" w:hAnsi="Times New Roman" w:cs="Times New Roman"/>
+          <w:sz w:val="23"/>
+          <w:szCs w:val="23"/>
+        </w:rPr>
+        <w:t>X</w:t>
+      </w:r>
+      <w:r>
+        <w:rPr>
+          <w:rFonts w:ascii="Times New Roman" w:eastAsia="Arial" w:hAnsi="Times New Roman" w:cs="Times New Roman"/>
+          <w:sz w:val="23"/>
+          <w:szCs w:val="23"/>
+        </w:rPr>
+        <w:t>250mm</w:t>
+      </w:r>
+    </w:p>
+    <w:p>
+      <w:pPr>
+        <w:spacing w:line="0" w:lineRule="atLeast"/>
+        <w:ind w:left="1280"/>
+        <w:rPr>
+          <w:rFonts w:ascii="Times New Roman" w:eastAsia="Arial" w:hAnsi="Times New Roman" w:cs="Times New Roman"/>
+          <w:sz w:val="23"/>
+          <w:szCs w:val="23"/>
+        </w:rPr>
+      </w:pPr>
+    </w:p>
+    <w:p>
+      <w:pPr>
+        <w:pStyle w:val="ListParagraph"/>
+        <w:numPr>
+          <w:ilvl w:val="0"/>
+          <w:numId w:val="38"/>
+        </w:numPr>
+        <w:tabs>
+          <w:tab w:val="left" w:pos="1340"/>
+        </w:tabs>
+        <w:spacing w:line="0" w:lineRule="atLeast"/>
+        <w:rPr>
+          <w:rFonts w:ascii="Times New Roman" w:eastAsia="Arial" w:hAnsi="Times New Roman" w:cs="Times New Roman"/>
+          <w:b/>
+          <w:sz w:val="28"/>
+        </w:rPr>
+      </w:pPr>
+      <w:r>
+        <w:rPr>
+          <w:rFonts w:ascii="Times New Roman" w:eastAsia="Arial" w:hAnsi="Times New Roman" w:cs="Times New Roman"/>
+          <w:b/>
+          <w:sz w:val="28"/>
+        </w:rPr>
+        <w:t>Fixed shaft</w:t>
+      </w:r>
+    </w:p>
+    <w:p>
+      <w:pPr>
+        <w:tabs>
+          <w:tab w:val="left" w:pos="1340"/>
+        </w:tabs>
+        <w:spacing w:line="0" w:lineRule="atLeast"/>
+        <w:ind w:left="1080"/>
+        <w:rPr>
+          <w:rFonts w:ascii="Times New Roman" w:eastAsia="Arial" w:hAnsi="Times New Roman" w:cs="Times New Roman"/>
+          <w:b/>
+          <w:sz w:val="28"/>
+        </w:rPr>
+      </w:pPr>
+    </w:p>
+    <w:p>
+      <w:pPr>
+        <w:spacing w:line="0" w:lineRule="atLeast"/>
+        <w:ind w:left="1280"/>
+        <w:rPr>
+          <w:rFonts w:ascii="Times New Roman" w:eastAsia="Arial" w:hAnsi="Times New Roman" w:cs="Times New Roman"/>
+          <w:sz w:val="23"/>
+          <w:szCs w:val="23"/>
+        </w:rPr>
+      </w:pPr>
+      <w:r>
+        <w:rPr>
+          <w:rFonts w:ascii="Times New Roman" w:eastAsia="Arial" w:hAnsi="Times New Roman" w:cs="Times New Roman"/>
+          <w:sz w:val="23"/>
+          <w:szCs w:val="23"/>
+        </w:rPr>
+        <w:t>It is used for supporting a work piece while in bending process. And avoid it from slipping. It is fixed by both ends with the fixed structure.</w:t>
+      </w:r>
+    </w:p>
+    <w:p>
+      <w:pPr>
+        <w:spacing w:line="0" w:lineRule="atLeast"/>
+        <w:ind w:left="1280"/>
+        <w:rPr>
+          <w:rFonts w:ascii="Times New Roman" w:eastAsia="Arial" w:hAnsi="Times New Roman" w:cs="Times New Roman"/>
+          <w:sz w:val="23"/>
+          <w:szCs w:val="23"/>
+        </w:rPr>
+      </w:pPr>
+    </w:p>
+    <w:p>
+      <w:pPr>
+        <w:spacing w:line="0" w:lineRule="atLeast"/>
+        <w:ind w:left="1280"/>
+        <w:rPr>
+          <w:rFonts w:ascii="Times New Roman" w:eastAsia="Arial" w:hAnsi="Times New Roman" w:cs="Times New Roman"/>
+          <w:sz w:val="23"/>
+          <w:szCs w:val="23"/>
+        </w:rPr>
+      </w:pPr>
+      <w:r>
+        <w:rPr>
+          <w:rFonts w:ascii="Times New Roman" w:eastAsia="Arial" w:hAnsi="Times New Roman" w:cs="Times New Roman"/>
+          <w:sz w:val="23"/>
+          <w:szCs w:val="23"/>
+        </w:rPr>
+        <w:t>Size: -</w:t>
+      </w:r>
+      <w:r>
+        <w:rPr>
+          <w:rFonts w:ascii="Times New Roman" w:eastAsia="Arial" w:hAnsi="Times New Roman" w:cs="Times New Roman"/>
+          <w:sz w:val="23"/>
+          <w:szCs w:val="23"/>
+        </w:rPr>
+        <w:t xml:space="preserve"> Día 100 mm</w:t>
+      </w:r>
+    </w:p>
+    <w:p>
+      <w:pPr>
+        <w:tabs>
+          <w:tab w:val="left" w:pos="1340"/>
+        </w:tabs>
+        <w:spacing w:line="0" w:lineRule="atLeast"/>
+        <w:ind w:left="1440"/>
+        <w:rPr>
+          <w:rFonts w:ascii="Times New Roman" w:eastAsia="Arial" w:hAnsi="Times New Roman" w:cs="Times New Roman"/>
+          <w:b/>
+          <w:sz w:val="28"/>
+        </w:rPr>
+      </w:pPr>
+    </w:p>
+    <w:p>
+      <w:pPr>
+        <w:pStyle w:val="ListParagraph"/>
+        <w:numPr>
+          <w:ilvl w:val="0"/>
+          <w:numId w:val="38"/>
+        </w:numPr>
+        <w:tabs>
+          <w:tab w:val="left" w:pos="1340"/>
+        </w:tabs>
+        <w:spacing w:line="0" w:lineRule="atLeast"/>
+        <w:rPr>
+          <w:rFonts w:ascii="Times New Roman" w:eastAsia="Arial" w:hAnsi="Times New Roman" w:cs="Times New Roman"/>
+          <w:b/>
+          <w:sz w:val="28"/>
+        </w:rPr>
+      </w:pPr>
+      <w:r>
+        <w:rPr>
+          <w:rFonts w:ascii="Times New Roman" w:eastAsia="Arial" w:hAnsi="Times New Roman" w:cs="Times New Roman"/>
+          <w:b/>
+          <w:sz w:val="28"/>
+        </w:rPr>
+        <w:t>Moving Shaft</w:t>
+      </w:r>
+    </w:p>
+    <w:p>
+      <w:pPr>
+        <w:tabs>
+          <w:tab w:val="left" w:pos="1340"/>
+        </w:tabs>
+        <w:spacing w:line="0" w:lineRule="atLeast"/>
+        <w:rPr>
+          <w:rFonts w:ascii="Times New Roman" w:eastAsia="Arial" w:hAnsi="Times New Roman" w:cs="Times New Roman"/>
+          <w:b/>
+          <w:sz w:val="28"/>
+        </w:rPr>
+      </w:pPr>
+    </w:p>
+    <w:p>
+      <w:pPr>
+        <w:spacing w:line="0" w:lineRule="atLeast"/>
+        <w:ind w:left="1280"/>
+        <w:rPr>
+          <w:rFonts w:ascii="Times New Roman" w:eastAsia="Arial" w:hAnsi="Times New Roman" w:cs="Times New Roman"/>
+          <w:sz w:val="23"/>
+          <w:szCs w:val="23"/>
+        </w:rPr>
+      </w:pPr>
+      <w:r>
+        <w:rPr>
+          <w:rFonts w:ascii="Times New Roman" w:eastAsia="Arial" w:hAnsi="Times New Roman" w:cs="Times New Roman"/>
+          <w:sz w:val="23"/>
+          <w:szCs w:val="23"/>
+        </w:rPr>
+        <w:t>Its is a shaft attached with driving shaft which provides feed or rotating motion to work piece while bending. Its rotating axis is up to 360 degrees.</w:t>
+      </w:r>
+    </w:p>
+    <w:p>
+      <w:pPr>
+        <w:spacing w:line="0" w:lineRule="atLeast"/>
+        <w:ind w:left="1280"/>
+        <w:rPr>
+          <w:rFonts w:ascii="Times New Roman" w:eastAsia="Arial" w:hAnsi="Times New Roman" w:cs="Times New Roman"/>
+          <w:sz w:val="23"/>
+          <w:szCs w:val="23"/>
+        </w:rPr>
+      </w:pPr>
+    </w:p>
+    <w:p>
+      <w:pPr>
+        <w:spacing w:line="0" w:lineRule="atLeast"/>
+        <w:ind w:left="1280"/>
+        <w:rPr>
+          <w:rFonts w:ascii="Times New Roman" w:eastAsia="Arial" w:hAnsi="Times New Roman" w:cs="Times New Roman"/>
+          <w:sz w:val="23"/>
+          <w:szCs w:val="23"/>
+        </w:rPr>
+      </w:pPr>
+      <w:r>
+        <w:rPr>
+          <w:rFonts w:ascii="Times New Roman" w:eastAsia="Arial" w:hAnsi="Times New Roman" w:cs="Times New Roman"/>
+          <w:sz w:val="23"/>
+          <w:szCs w:val="23"/>
+        </w:rPr>
+        <w:t>Size: -</w:t>
+      </w:r>
+      <w:r>
+        <w:rPr>
+          <w:rFonts w:ascii="Times New Roman" w:eastAsia="Arial" w:hAnsi="Times New Roman" w:cs="Times New Roman"/>
+          <w:sz w:val="23"/>
+          <w:szCs w:val="23"/>
+        </w:rPr>
+        <w:t xml:space="preserve"> Día 100 mm</w:t>
+      </w:r>
+    </w:p>
+    <w:p>
+      <w:pPr>
+        <w:tabs>
+          <w:tab w:val="left" w:pos="1340"/>
+        </w:tabs>
+        <w:spacing w:line="0" w:lineRule="atLeast"/>
+        <w:ind w:left="1440"/>
+        <w:rPr>
+          <w:rFonts w:ascii="Times New Roman" w:eastAsia="Arial" w:hAnsi="Times New Roman" w:cs="Times New Roman"/>
+          <w:b/>
+          <w:sz w:val="28"/>
+        </w:rPr>
+      </w:pPr>
+    </w:p>
+    <w:p>
+      <w:pPr>
+        <w:pStyle w:val="ListParagraph"/>
+        <w:numPr>
+          <w:ilvl w:val="0"/>
+          <w:numId w:val="38"/>
+        </w:numPr>
+        <w:tabs>
+          <w:tab w:val="left" w:pos="1340"/>
+        </w:tabs>
+        <w:spacing w:line="0" w:lineRule="atLeast"/>
+        <w:rPr>
+          <w:rFonts w:ascii="Times New Roman" w:eastAsia="Arial" w:hAnsi="Times New Roman" w:cs="Times New Roman"/>
+          <w:b/>
+          <w:sz w:val="28"/>
+        </w:rPr>
+      </w:pPr>
+      <w:r>
+        <w:rPr>
+          <w:rFonts w:ascii="Times New Roman" w:eastAsia="Arial" w:hAnsi="Times New Roman" w:cs="Times New Roman"/>
+          <w:b/>
+          <w:sz w:val="28"/>
+        </w:rPr>
+        <w:t>Hydraulic Jack</w:t>
+      </w:r>
+      <w:r>
+        <w:rPr>
+          <w:rFonts w:ascii="Times New Roman" w:eastAsia="Arial" w:hAnsi="Times New Roman" w:cs="Times New Roman"/>
+          <w:b/>
+          <w:sz w:val="28"/>
+        </w:rPr>
+        <w:t xml:space="preserve"> &amp; </w:t>
+      </w:r>
+      <w:r>
+        <w:rPr>
+          <w:rFonts w:ascii="Times New Roman" w:eastAsia="Arial" w:hAnsi="Times New Roman" w:cs="Times New Roman"/>
+          <w:b/>
+          <w:sz w:val="28"/>
+        </w:rPr>
+        <w:t>Jack lever</w:t>
+      </w:r>
+    </w:p>
+    <w:p>
+      <w:pPr>
+        <w:tabs>
+          <w:tab w:val="left" w:pos="1340"/>
+        </w:tabs>
+        <w:spacing w:line="0" w:lineRule="atLeast"/>
+        <w:rPr>
+          <w:rFonts w:ascii="Times New Roman" w:eastAsia="Arial" w:hAnsi="Times New Roman" w:cs="Times New Roman"/>
+          <w:b/>
+          <w:sz w:val="28"/>
+        </w:rPr>
+      </w:pPr>
+    </w:p>
+    <w:p>
+      <w:pPr>
+        <w:spacing w:line="0" w:lineRule="atLeast"/>
+        <w:ind w:left="1280"/>
+        <w:rPr>
+          <w:rFonts w:ascii="Times New Roman" w:eastAsia="Arial" w:hAnsi="Times New Roman" w:cs="Times New Roman"/>
+          <w:sz w:val="23"/>
+          <w:szCs w:val="23"/>
+        </w:rPr>
+      </w:pPr>
+      <w:r>
+        <w:rPr>
+          <w:rFonts w:ascii="Times New Roman" w:eastAsia="Arial" w:hAnsi="Times New Roman" w:cs="Times New Roman"/>
+          <w:sz w:val="23"/>
+          <w:szCs w:val="23"/>
+        </w:rPr>
+        <w:t>Hydraulic Jack is used to lift up or down the moving structure according to the size of work piece. And jack lever is used to lift up and down the moving structure of machine.</w:t>
+      </w:r>
+    </w:p>
+    <w:p>
+      <w:pPr>
+        <w:tabs>
+          <w:tab w:val="left" w:pos="1340"/>
+        </w:tabs>
+        <w:spacing w:line="0" w:lineRule="atLeast"/>
+        <w:ind w:left="1440"/>
+        <w:rPr>
+          <w:rFonts w:ascii="Times New Roman" w:eastAsia="Arial" w:hAnsi="Times New Roman" w:cs="Times New Roman"/>
+          <w:b/>
+          <w:sz w:val="28"/>
+        </w:rPr>
+      </w:pPr>
+    </w:p>
+    <w:p>
+      <w:pPr>
+        <w:tabs>
+          <w:tab w:val="left" w:pos="1340"/>
+        </w:tabs>
+        <w:spacing w:line="0" w:lineRule="atLeast"/>
+        <w:rPr>
+          <w:rFonts w:ascii="Times New Roman" w:eastAsia="Arial" w:hAnsi="Times New Roman" w:cs="Times New Roman"/>
+          <w:b/>
+          <w:sz w:val="28"/>
+        </w:rPr>
+      </w:pPr>
+    </w:p>
+    <w:p>
+      <w:pPr>
+        <w:tabs>
+          <w:tab w:val="left" w:pos="1340"/>
+        </w:tabs>
+        <w:spacing w:line="0" w:lineRule="atLeast"/>
+        <w:ind w:left="1080"/>
+        <w:rPr>
+          <w:rFonts w:ascii="Times New Roman" w:eastAsia="Arial" w:hAnsi="Times New Roman" w:cs="Times New Roman"/>
+          <w:b/>
+          <w:sz w:val="28"/>
+        </w:rPr>
+      </w:pPr>
+    </w:p>
+    <w:p>
+      <w:pPr>
+        <w:tabs>
+          <w:tab w:val="left" w:pos="1340"/>
+        </w:tabs>
+        <w:spacing w:line="0" w:lineRule="atLeast"/>
+        <w:ind w:left="1080"/>
+        <w:rPr>
+          <w:rFonts w:ascii="Times New Roman" w:eastAsia="Arial" w:hAnsi="Times New Roman" w:cs="Times New Roman"/>
+          <w:b/>
+          <w:sz w:val="28"/>
+        </w:rPr>
+      </w:pPr>
+    </w:p>
+    <w:p>
+      <w:pPr>
+        <w:tabs>
+          <w:tab w:val="left" w:pos="1340"/>
+        </w:tabs>
+        <w:spacing w:line="0" w:lineRule="atLeast"/>
+        <w:ind w:left="1080"/>
+        <w:rPr>
+          <w:rFonts w:ascii="Times New Roman" w:eastAsia="Arial" w:hAnsi="Times New Roman" w:cs="Times New Roman"/>
+          <w:b/>
+          <w:sz w:val="28"/>
+        </w:rPr>
+      </w:pPr>
+    </w:p>
+    <w:p>
+      <w:pPr>
+        <w:pStyle w:val="ListParagraph"/>
+        <w:numPr>
+          <w:ilvl w:val="0"/>
+          <w:numId w:val="38"/>
+        </w:numPr>
+        <w:tabs>
+          <w:tab w:val="left" w:pos="1340"/>
+        </w:tabs>
+        <w:spacing w:line="0" w:lineRule="atLeast"/>
+        <w:rPr>
+          <w:rFonts w:ascii="Times New Roman" w:eastAsia="Arial" w:hAnsi="Times New Roman" w:cs="Times New Roman"/>
+          <w:b/>
+          <w:sz w:val="28"/>
+        </w:rPr>
+      </w:pPr>
+      <w:r>
+        <w:rPr>
+          <w:rFonts w:ascii="Times New Roman" w:eastAsia="Arial" w:hAnsi="Times New Roman" w:cs="Times New Roman"/>
+          <w:b/>
+          <w:sz w:val="28"/>
+        </w:rPr>
+        <w:t>Moving structure</w:t>
+      </w:r>
+    </w:p>
+    <w:p>
+      <w:pPr>
+        <w:pStyle w:val="ListParagraph"/>
+        <w:tabs>
+          <w:tab w:val="left" w:pos="1340"/>
+        </w:tabs>
+        <w:spacing w:line="0" w:lineRule="atLeast"/>
+        <w:ind w:left="1440"/>
+        <w:rPr>
+          <w:rFonts w:ascii="Times New Roman" w:eastAsia="Arial" w:hAnsi="Times New Roman" w:cs="Times New Roman"/>
+          <w:b/>
+          <w:sz w:val="28"/>
+        </w:rPr>
+      </w:pPr>
+    </w:p>
+    <w:p>
+      <w:pPr>
+        <w:spacing w:line="0" w:lineRule="atLeast"/>
+        <w:ind w:left="1280"/>
+        <w:rPr>
+          <w:rFonts w:ascii="Times New Roman" w:eastAsia="Arial" w:hAnsi="Times New Roman" w:cs="Times New Roman"/>
+          <w:sz w:val="23"/>
+          <w:szCs w:val="23"/>
+        </w:rPr>
+      </w:pPr>
+      <w:r>
+        <w:rPr>
+          <w:rFonts w:ascii="Times New Roman" w:eastAsia="Arial" w:hAnsi="Times New Roman" w:cs="Times New Roman"/>
+          <w:sz w:val="23"/>
+          <w:szCs w:val="23"/>
+        </w:rPr>
+        <w:t xml:space="preserve">It is a moving structure in machine which is used for </w:t>
+      </w:r>
+      <w:r>
+        <w:rPr>
+          <w:rFonts w:ascii="Times New Roman" w:eastAsia="Arial" w:hAnsi="Times New Roman" w:cs="Times New Roman"/>
+          <w:sz w:val="23"/>
+          <w:szCs w:val="23"/>
+        </w:rPr>
+        <w:t>adjustment according to the work piece size and by the help of hydraulic jack its can be adjusted.</w:t>
+      </w:r>
+    </w:p>
+    <w:p>
+      <w:pPr>
+        <w:spacing w:line="0" w:lineRule="atLeast"/>
+        <w:ind w:left="1280"/>
+        <w:rPr>
+          <w:rFonts w:ascii="Times New Roman" w:eastAsia="Arial" w:hAnsi="Times New Roman" w:cs="Times New Roman"/>
+          <w:sz w:val="23"/>
+          <w:szCs w:val="23"/>
+        </w:rPr>
+      </w:pPr>
+      <w:r>
+        <w:rPr>
+          <w:rFonts w:ascii="Times New Roman" w:eastAsia="Arial" w:hAnsi="Times New Roman" w:cs="Times New Roman"/>
+          <w:sz w:val="23"/>
+          <w:szCs w:val="23"/>
+        </w:rPr>
+        <w:t xml:space="preserve"> </w:t>
+      </w:r>
+    </w:p>
+    <w:p>
+      <w:pPr>
+        <w:spacing w:line="0" w:lineRule="atLeast"/>
+        <w:ind w:left="1280"/>
+        <w:rPr>
+          <w:rFonts w:ascii="Times New Roman" w:eastAsia="Arial" w:hAnsi="Times New Roman" w:cs="Times New Roman"/>
+          <w:sz w:val="23"/>
+          <w:szCs w:val="23"/>
+        </w:rPr>
+      </w:pPr>
+      <w:r>
+        <w:rPr>
+          <w:rFonts w:ascii="Times New Roman" w:eastAsia="Arial" w:hAnsi="Times New Roman" w:cs="Times New Roman"/>
+          <w:sz w:val="23"/>
+          <w:szCs w:val="23"/>
+        </w:rPr>
+        <w:t>Size: -</w:t>
+      </w:r>
+      <w:r>
+        <w:rPr>
+          <w:rFonts w:ascii="Times New Roman" w:eastAsia="Arial" w:hAnsi="Times New Roman" w:cs="Times New Roman"/>
+          <w:sz w:val="23"/>
+          <w:szCs w:val="23"/>
+        </w:rPr>
+        <w:t>3</w:t>
+      </w:r>
+      <w:r>
+        <w:rPr>
+          <w:rFonts w:ascii="Times New Roman" w:eastAsia="Arial" w:hAnsi="Times New Roman" w:cs="Times New Roman"/>
+          <w:sz w:val="23"/>
+          <w:szCs w:val="23"/>
+        </w:rPr>
+        <w:t>0</w:t>
+      </w:r>
+      <w:r>
+        <w:rPr>
+          <w:rFonts w:ascii="Times New Roman" w:eastAsia="Arial" w:hAnsi="Times New Roman" w:cs="Times New Roman"/>
+          <w:sz w:val="23"/>
+          <w:szCs w:val="23"/>
+        </w:rPr>
+        <w:t>0mmX</w:t>
+      </w:r>
+      <w:r>
+        <w:rPr>
+          <w:rFonts w:ascii="Times New Roman" w:eastAsia="Arial" w:hAnsi="Times New Roman" w:cs="Times New Roman"/>
+          <w:sz w:val="23"/>
+          <w:szCs w:val="23"/>
+        </w:rPr>
+        <w:t>40</w:t>
+      </w:r>
+      <w:r>
+        <w:rPr>
+          <w:rFonts w:ascii="Times New Roman" w:eastAsia="Arial" w:hAnsi="Times New Roman" w:cs="Times New Roman"/>
+          <w:sz w:val="23"/>
+          <w:szCs w:val="23"/>
+        </w:rPr>
+        <w:t>0mmX</w:t>
+      </w:r>
+      <w:r>
+        <w:rPr>
+          <w:rFonts w:ascii="Times New Roman" w:eastAsia="Arial" w:hAnsi="Times New Roman" w:cs="Times New Roman"/>
+          <w:sz w:val="23"/>
+          <w:szCs w:val="23"/>
+        </w:rPr>
+        <w:t>250mm</w:t>
+      </w:r>
+    </w:p>
+    <w:p>
+      <w:pPr>
+        <w:pStyle w:val="ListParagraph"/>
+        <w:tabs>
+          <w:tab w:val="left" w:pos="1340"/>
+        </w:tabs>
+        <w:spacing w:line="0" w:lineRule="atLeast"/>
+        <w:ind w:left="1440"/>
+        <w:rPr>
+          <w:rFonts w:ascii="Times New Roman" w:eastAsia="Arial" w:hAnsi="Times New Roman" w:cs="Times New Roman"/>
+          <w:b/>
+          <w:sz w:val="28"/>
+        </w:rPr>
+      </w:pPr>
+    </w:p>
+    <w:p>
+      <w:pPr>
+        <w:pStyle w:val="ListParagraph"/>
+        <w:numPr>
+          <w:ilvl w:val="0"/>
+          <w:numId w:val="38"/>
+        </w:numPr>
+        <w:tabs>
+          <w:tab w:val="left" w:pos="1340"/>
+        </w:tabs>
+        <w:spacing w:line="0" w:lineRule="atLeast"/>
+        <w:rPr>
+          <w:rFonts w:ascii="Times New Roman" w:eastAsia="Arial" w:hAnsi="Times New Roman" w:cs="Times New Roman"/>
+          <w:b/>
+          <w:sz w:val="28"/>
+        </w:rPr>
+      </w:pPr>
+      <w:r>
+        <w:rPr>
+          <w:rFonts w:ascii="Times New Roman" w:eastAsia="Arial" w:hAnsi="Times New Roman" w:cs="Times New Roman"/>
+          <w:b/>
+          <w:sz w:val="28"/>
+        </w:rPr>
+        <w:t>Driving Shaft</w:t>
+      </w:r>
+    </w:p>
+    <w:p>
+      <w:pPr>
+        <w:tabs>
+          <w:tab w:val="left" w:pos="1340"/>
+        </w:tabs>
+        <w:spacing w:line="0" w:lineRule="atLeast"/>
+        <w:ind w:left="1080"/>
+        <w:rPr>
+          <w:rFonts w:ascii="Times New Roman" w:eastAsia="Arial" w:hAnsi="Times New Roman" w:cs="Times New Roman"/>
+          <w:b/>
+          <w:sz w:val="28"/>
+        </w:rPr>
+      </w:pPr>
+    </w:p>
+    <w:p>
+      <w:pPr>
+        <w:spacing w:line="0" w:lineRule="atLeast"/>
+        <w:ind w:left="1280"/>
+        <w:rPr>
+          <w:rFonts w:ascii="Times New Roman" w:eastAsia="Arial" w:hAnsi="Times New Roman" w:cs="Times New Roman"/>
+          <w:sz w:val="23"/>
+          <w:szCs w:val="23"/>
+        </w:rPr>
+      </w:pPr>
+      <w:r>
+        <w:rPr>
+          <w:rFonts w:ascii="Times New Roman" w:eastAsia="Arial" w:hAnsi="Times New Roman" w:cs="Times New Roman"/>
+          <w:sz w:val="23"/>
+          <w:szCs w:val="23"/>
+        </w:rPr>
+        <w:t>It is a shaft attached with motor and wheel. Which provides motion from motor to the moving shaft and helps in rotating workpiece.</w:t>
+      </w:r>
+    </w:p>
+    <w:p>
+      <w:pPr>
+        <w:spacing w:line="0" w:lineRule="atLeast"/>
+        <w:ind w:left="1280"/>
+        <w:rPr>
+          <w:rFonts w:ascii="Times New Roman" w:eastAsia="Arial" w:hAnsi="Times New Roman" w:cs="Times New Roman"/>
+          <w:sz w:val="23"/>
+          <w:szCs w:val="23"/>
+        </w:rPr>
+      </w:pPr>
+    </w:p>
+    <w:p>
+      <w:pPr>
+        <w:pStyle w:val="ListParagraph"/>
+        <w:numPr>
+          <w:ilvl w:val="0"/>
+          <w:numId w:val="38"/>
+        </w:numPr>
+        <w:tabs>
+          <w:tab w:val="left" w:pos="1340"/>
+        </w:tabs>
+        <w:spacing w:line="0" w:lineRule="atLeast"/>
+        <w:rPr>
+          <w:rFonts w:ascii="Times New Roman" w:eastAsia="Arial" w:hAnsi="Times New Roman" w:cs="Times New Roman"/>
+          <w:b/>
+          <w:sz w:val="28"/>
+        </w:rPr>
+      </w:pPr>
+      <w:r>
+        <w:rPr>
+          <w:rFonts w:ascii="Times New Roman" w:eastAsia="Arial" w:hAnsi="Times New Roman" w:cs="Times New Roman"/>
+          <w:b/>
+          <w:sz w:val="28"/>
+        </w:rPr>
+        <w:t>Motor</w:t>
+      </w:r>
+    </w:p>
+    <w:p>
+      <w:pPr>
+        <w:pStyle w:val="ListParagraph"/>
+        <w:tabs>
+          <w:tab w:val="left" w:pos="1340"/>
+        </w:tabs>
+        <w:spacing w:line="0" w:lineRule="atLeast"/>
+        <w:ind w:left="1440"/>
+        <w:rPr>
+          <w:rFonts w:ascii="Times New Roman" w:eastAsia="Arial" w:hAnsi="Times New Roman" w:cs="Times New Roman"/>
+          <w:b/>
+          <w:sz w:val="28"/>
+        </w:rPr>
+      </w:pPr>
+    </w:p>
+    <w:p>
+      <w:pPr>
+        <w:pStyle w:val="ListParagraph"/>
+        <w:tabs>
+          <w:tab w:val="left" w:pos="1340"/>
+        </w:tabs>
+        <w:spacing w:line="0" w:lineRule="atLeast"/>
+        <w:ind w:left="1440"/>
+        <w:rPr>
+          <w:rFonts w:ascii="Times New Roman" w:eastAsia="Arial" w:hAnsi="Times New Roman" w:cs="Times New Roman"/>
+          <w:sz w:val="23"/>
+          <w:szCs w:val="23"/>
+        </w:rPr>
+      </w:pPr>
+      <w:r>
+        <w:rPr>
+          <w:rFonts w:ascii="Times New Roman" w:eastAsia="Arial" w:hAnsi="Times New Roman" w:cs="Times New Roman"/>
+          <w:sz w:val="23"/>
+          <w:szCs w:val="23"/>
+        </w:rPr>
+        <w:t>Electric motor is used to provide rotary motion to driving shaft which is attached to motor. For automatic operations we use motor.</w:t>
+      </w:r>
+    </w:p>
+    <w:p>
+      <w:pPr>
+        <w:pStyle w:val="ListParagraph"/>
+        <w:tabs>
+          <w:tab w:val="left" w:pos="1340"/>
+        </w:tabs>
+        <w:spacing w:line="0" w:lineRule="atLeast"/>
+        <w:ind w:left="1440"/>
+        <w:rPr>
+          <w:rFonts w:ascii="Times New Roman" w:eastAsia="Arial" w:hAnsi="Times New Roman" w:cs="Times New Roman"/>
+          <w:b/>
+          <w:sz w:val="28"/>
+        </w:rPr>
+      </w:pPr>
+    </w:p>
+    <w:p>
+      <w:pPr>
+        <w:pStyle w:val="ListParagraph"/>
+        <w:numPr>
+          <w:ilvl w:val="0"/>
+          <w:numId w:val="38"/>
+        </w:numPr>
+        <w:tabs>
+          <w:tab w:val="left" w:pos="1340"/>
+        </w:tabs>
+        <w:spacing w:line="0" w:lineRule="atLeast"/>
+        <w:rPr>
+          <w:rFonts w:ascii="Times New Roman" w:eastAsia="Arial" w:hAnsi="Times New Roman" w:cs="Times New Roman"/>
+          <w:b/>
+          <w:sz w:val="28"/>
+        </w:rPr>
+      </w:pPr>
+      <w:r>
+        <w:rPr>
+          <w:rFonts w:ascii="Times New Roman" w:eastAsia="Arial" w:hAnsi="Times New Roman" w:cs="Times New Roman"/>
+          <w:b/>
+          <w:sz w:val="28"/>
+        </w:rPr>
+        <w:t>Wheel</w:t>
+      </w:r>
+    </w:p>
+    <w:p>
+      <w:pPr>
+        <w:tabs>
+          <w:tab w:val="left" w:pos="1340"/>
+        </w:tabs>
+        <w:spacing w:line="0" w:lineRule="atLeast"/>
+        <w:rPr>
+          <w:rFonts w:ascii="Times New Roman" w:eastAsia="Arial" w:hAnsi="Times New Roman" w:cs="Times New Roman"/>
+          <w:b/>
+          <w:sz w:val="28"/>
+        </w:rPr>
+      </w:pPr>
+    </w:p>
+    <w:p>
+      <w:pPr>
+        <w:tabs>
+          <w:tab w:val="left" w:pos="1340"/>
+        </w:tabs>
+        <w:spacing w:line="0" w:lineRule="atLeast"/>
+        <w:ind w:left="1440"/>
+        <w:rPr>
+          <w:rFonts w:ascii="Times New Roman" w:eastAsia="Arial" w:hAnsi="Times New Roman" w:cs="Times New Roman"/>
+          <w:sz w:val="23"/>
+          <w:szCs w:val="23"/>
+        </w:rPr>
+      </w:pPr>
+      <w:r>
+        <w:rPr>
+          <w:rFonts w:ascii="Times New Roman" w:eastAsia="Arial" w:hAnsi="Times New Roman" w:cs="Times New Roman"/>
+          <w:sz w:val="23"/>
+          <w:szCs w:val="23"/>
+        </w:rPr>
+        <w:t>Wheel is a handle provided for semi-automatic or manual operations to be done when we don’t use electric motor.</w:t>
+      </w:r>
+      <w:r>
+        <w:rPr>
+          <w:rFonts w:ascii="Times New Roman" w:eastAsia="Arial" w:hAnsi="Times New Roman" w:cs="Times New Roman"/>
+          <w:sz w:val="23"/>
+          <w:szCs w:val="23"/>
+        </w:rPr>
+        <w:t xml:space="preserve"> It is used to give rotary motion to the driving shaft.</w:t>
+      </w:r>
+    </w:p>
+    <w:p>
+      <w:pPr>
+        <w:tabs>
+          <w:tab w:val="left" w:pos="1340"/>
+        </w:tabs>
+        <w:spacing w:line="0" w:lineRule="atLeast"/>
+        <w:rPr>
+          <w:rFonts w:ascii="Times New Roman" w:eastAsia="Arial" w:hAnsi="Times New Roman" w:cs="Times New Roman"/>
+          <w:sz w:val="23"/>
+          <w:szCs w:val="23"/>
+        </w:rPr>
+      </w:pPr>
+    </w:p>
+    <w:p>
+      <w:pPr>
+        <w:spacing w:line="0" w:lineRule="atLeast"/>
+        <w:ind w:left="1280" w:firstLine="160"/>
+        <w:rPr>
+          <w:rFonts w:ascii="Times New Roman" w:eastAsia="Arial" w:hAnsi="Times New Roman" w:cs="Times New Roman"/>
+          <w:sz w:val="23"/>
+          <w:szCs w:val="23"/>
+        </w:rPr>
+      </w:pPr>
+      <w:r>
+        <w:rPr>
+          <w:rFonts w:ascii="Times New Roman" w:eastAsia="Arial" w:hAnsi="Times New Roman" w:cs="Times New Roman"/>
+          <w:sz w:val="23"/>
+          <w:szCs w:val="23"/>
+        </w:rPr>
+        <w:t>Size: -</w:t>
+      </w:r>
+      <w:r>
+        <w:rPr>
+          <w:rFonts w:ascii="Times New Roman" w:eastAsia="Arial" w:hAnsi="Times New Roman" w:cs="Times New Roman"/>
+          <w:sz w:val="23"/>
+          <w:szCs w:val="23"/>
+        </w:rPr>
+        <w:t xml:space="preserve"> Día </w:t>
+      </w:r>
+      <w:r>
+        <w:rPr>
+          <w:rFonts w:ascii="Times New Roman" w:eastAsia="Arial" w:hAnsi="Times New Roman" w:cs="Times New Roman"/>
+          <w:sz w:val="23"/>
+          <w:szCs w:val="23"/>
+        </w:rPr>
+        <w:t>63</w:t>
+      </w:r>
+      <w:r>
+        <w:rPr>
+          <w:rFonts w:ascii="Times New Roman" w:eastAsia="Arial" w:hAnsi="Times New Roman" w:cs="Times New Roman"/>
+          <w:sz w:val="23"/>
+          <w:szCs w:val="23"/>
+        </w:rPr>
+        <w:t>0 mm</w:t>
+      </w:r>
+    </w:p>
+    <w:p>
+      <w:pPr>
+        <w:tabs>
+          <w:tab w:val="left" w:pos="1340"/>
+        </w:tabs>
+        <w:spacing w:line="0" w:lineRule="atLeast"/>
+        <w:ind w:left="1440"/>
+        <w:rPr>
+          <w:rFonts w:ascii="Times New Roman" w:eastAsia="Arial" w:hAnsi="Times New Roman" w:cs="Times New Roman"/>
+          <w:sz w:val="23"/>
+          <w:szCs w:val="23"/>
         </w:rPr>
         <w:sectPr>
-          <w:pgSz w:w="12240" w:h="15840"/>
-          <w:pgMar w:top="1437" w:right="1440" w:bottom="438" w:left="1440" w:header="0" w:footer="0" w:gutter="0"/>
+          <w:type w:val="continuous"/>
+          <w:pgSz w:w="12240" w:h="15840" w:code="1"/>
+          <w:pgMar w:top="1440" w:right="1440" w:bottom="432" w:left="1440" w:header="0" w:footer="0" w:gutter="0"/>
           <w:cols w:space="0" w:equalWidth="0">
             <w:col w:w="9360"/>
           </w:cols>
@@ -18639,8 +19357,8 @@
           <w:u w:val="single"/>
         </w:rPr>
       </w:pPr>
-      <w:bookmarkStart w:id="23" w:name="page24"/>
-      <w:bookmarkEnd w:id="23"/>
+      <w:bookmarkStart w:id="24" w:name="page24"/>
+      <w:bookmarkEnd w:id="24"/>
       <w:r>
         <w:rPr>
           <w:rFonts w:ascii="Times New Roman" w:eastAsia="Arial" w:hAnsi="Times New Roman" w:cs="Times New Roman"/>
@@ -20020,8 +20738,8 @@
           <w:sz w:val="28"/>
         </w:rPr>
       </w:pPr>
-      <w:bookmarkStart w:id="24" w:name="page25"/>
-      <w:bookmarkEnd w:id="24"/>
+      <w:bookmarkStart w:id="25" w:name="page25"/>
+      <w:bookmarkEnd w:id="25"/>
     </w:p>
     <w:p>
       <w:pPr>
@@ -21608,8 +22326,8 @@
           <w:u w:val="single"/>
         </w:rPr>
       </w:pPr>
-      <w:bookmarkStart w:id="25" w:name="page26"/>
-      <w:bookmarkEnd w:id="25"/>
+      <w:bookmarkStart w:id="26" w:name="page26"/>
+      <w:bookmarkEnd w:id="26"/>
       <w:r>
         <w:rPr>
           <w:rFonts w:ascii="Times New Roman" w:eastAsia="Arial" w:hAnsi="Times New Roman" w:cs="Times New Roman"/>
@@ -22283,8 +23001,8 @@
           <w:u w:val="single"/>
         </w:rPr>
       </w:pPr>
-      <w:bookmarkStart w:id="26" w:name="page27"/>
-      <w:bookmarkEnd w:id="26"/>
+      <w:bookmarkStart w:id="27" w:name="page27"/>
+      <w:bookmarkEnd w:id="27"/>
       <w:r>
         <w:rPr>
           <w:rFonts w:ascii="Times New Roman" w:eastAsia="Arial" w:hAnsi="Times New Roman" w:cs="Times New Roman"/>
@@ -23156,8 +23874,8 @@
           <w:u w:val="single"/>
         </w:rPr>
       </w:pPr>
-      <w:bookmarkStart w:id="27" w:name="page28"/>
-      <w:bookmarkEnd w:id="27"/>
+      <w:bookmarkStart w:id="28" w:name="page28"/>
+      <w:bookmarkEnd w:id="28"/>
       <w:r>
         <w:rPr>
           <w:rFonts w:ascii="Times New Roman" w:eastAsia="Arial" w:hAnsi="Times New Roman" w:cs="Times New Roman"/>
@@ -23861,8 +24579,8 @@
           <w:u w:val="thick"/>
         </w:rPr>
       </w:pPr>
-      <w:bookmarkStart w:id="28" w:name="page29"/>
-      <w:bookmarkEnd w:id="28"/>
+      <w:bookmarkStart w:id="29" w:name="page29"/>
+      <w:bookmarkEnd w:id="29"/>
       <w:r>
         <w:rPr>
           <w:w w:val="105"/>
@@ -27093,14 +27811,14 @@
         <v:path o:extrusionok="f" gradientshapeok="t" o:connecttype="rect"/>
         <o:lock v:ext="edit" aspectratio="t"/>
       </v:shapetype>
-      <v:shape id="_x0000_i1458" type="#_x0000_t75" style="width:17.25pt;height:17.25pt" o:bullet="t">
+      <v:shape id="_x0000_i1457" type="#_x0000_t75" style="width:17.25pt;height:17.25pt" o:bullet="t">
         <v:imagedata r:id="rId1" o:title=""/>
       </v:shape>
     </w:pict>
   </w:numPicBullet>
   <w:numPicBullet w:numPicBulletId="1">
     <w:pict>
-      <v:shape id="_x0000_i1459" type="#_x0000_t75" style="width:17.25pt;height:17.25pt" o:bullet="t">
+      <v:shape id="_x0000_i1458" type="#_x0000_t75" style="width:17.25pt;height:17.25pt" o:bullet="t">
         <v:imagedata r:id="rId2" o:title=""/>
       </v:shape>
     </w:pict>
@@ -28618,6 +29336,119 @@
     </w:lvl>
   </w:abstractNum>
   <w:abstractNum w:abstractNumId="14" w15:restartNumberingAfterBreak="0">
+    <w:nsid w:val="2C8F1A76"/>
+    <w:multiLevelType w:val="hybridMultilevel"/>
+    <w:tmpl w:val="C6DC82F6"/>
+    <w:lvl w:ilvl="0" w:tplc="4009000B">
+      <w:start w:val="1"/>
+      <w:numFmt w:val="bullet"/>
+      <w:lvlText w:val=""/>
+      <w:lvlJc w:val="left"/>
+      <w:pPr>
+        <w:ind w:left="1440" w:hanging="360"/>
+      </w:pPr>
+      <w:rPr>
+        <w:rFonts w:ascii="Wingdings" w:hAnsi="Wingdings" w:hint="default"/>
+      </w:rPr>
+    </w:lvl>
+    <w:lvl w:ilvl="1" w:tplc="40090003" w:tentative="1">
+      <w:start w:val="1"/>
+      <w:numFmt w:val="bullet"/>
+      <w:lvlText w:val="o"/>
+      <w:lvlJc w:val="left"/>
+      <w:pPr>
+        <w:ind w:left="2160" w:hanging="360"/>
+      </w:pPr>
+      <w:rPr>
+        <w:rFonts w:ascii="Courier New" w:hAnsi="Courier New" w:cs="Courier New" w:hint="default"/>
+      </w:rPr>
+    </w:lvl>
+    <w:lvl w:ilvl="2" w:tplc="40090005" w:tentative="1">
+      <w:start w:val="1"/>
+      <w:numFmt w:val="bullet"/>
+      <w:lvlText w:val=""/>
+      <w:lvlJc w:val="left"/>
+      <w:pPr>
+        <w:ind w:left="2880" w:hanging="360"/>
+      </w:pPr>
+      <w:rPr>
+        <w:rFonts w:ascii="Wingdings" w:hAnsi="Wingdings" w:hint="default"/>
+      </w:rPr>
+    </w:lvl>
+    <w:lvl w:ilvl="3" w:tplc="40090001" w:tentative="1">
+      <w:start w:val="1"/>
+      <w:numFmt w:val="bullet"/>
+      <w:lvlText w:val=""/>
+      <w:lvlJc w:val="left"/>
+      <w:pPr>
+        <w:ind w:left="3600" w:hanging="360"/>
+      </w:pPr>
+      <w:rPr>
+        <w:rFonts w:ascii="Symbol" w:hAnsi="Symbol" w:hint="default"/>
+      </w:rPr>
+    </w:lvl>
+    <w:lvl w:ilvl="4" w:tplc="40090003" w:tentative="1">
+      <w:start w:val="1"/>
+      <w:numFmt w:val="bullet"/>
+      <w:lvlText w:val="o"/>
+      <w:lvlJc w:val="left"/>
+      <w:pPr>
+        <w:ind w:left="4320" w:hanging="360"/>
+      </w:pPr>
+      <w:rPr>
+        <w:rFonts w:ascii="Courier New" w:hAnsi="Courier New" w:cs="Courier New" w:hint="default"/>
+      </w:rPr>
+    </w:lvl>
+    <w:lvl w:ilvl="5" w:tplc="40090005" w:tentative="1">
+      <w:start w:val="1"/>
+      <w:numFmt w:val="bullet"/>
+      <w:lvlText w:val=""/>
+      <w:lvlJc w:val="left"/>
+      <w:pPr>
+        <w:ind w:left="5040" w:hanging="360"/>
+      </w:pPr>
+      <w:rPr>
+        <w:rFonts w:ascii="Wingdings" w:hAnsi="Wingdings" w:hint="default"/>
+      </w:rPr>
+    </w:lvl>
+    <w:lvl w:ilvl="6" w:tplc="40090001" w:tentative="1">
+      <w:start w:val="1"/>
+      <w:numFmt w:val="bullet"/>
+      <w:lvlText w:val=""/>
+      <w:lvlJc w:val="left"/>
+      <w:pPr>
+        <w:ind w:left="5760" w:hanging="360"/>
+      </w:pPr>
+      <w:rPr>
+        <w:rFonts w:ascii="Symbol" w:hAnsi="Symbol" w:hint="default"/>
+      </w:rPr>
+    </w:lvl>
+    <w:lvl w:ilvl="7" w:tplc="40090003" w:tentative="1">
+      <w:start w:val="1"/>
+      <w:numFmt w:val="bullet"/>
+      <w:lvlText w:val="o"/>
+      <w:lvlJc w:val="left"/>
+      <w:pPr>
+        <w:ind w:left="6480" w:hanging="360"/>
+      </w:pPr>
+      <w:rPr>
+        <w:rFonts w:ascii="Courier New" w:hAnsi="Courier New" w:cs="Courier New" w:hint="default"/>
+      </w:rPr>
+    </w:lvl>
+    <w:lvl w:ilvl="8" w:tplc="40090005" w:tentative="1">
+      <w:start w:val="1"/>
+      <w:numFmt w:val="bullet"/>
+      <w:lvlText w:val=""/>
+      <w:lvlJc w:val="left"/>
+      <w:pPr>
+        <w:ind w:left="7200" w:hanging="360"/>
+      </w:pPr>
+      <w:rPr>
+        <w:rFonts w:ascii="Wingdings" w:hAnsi="Wingdings" w:hint="default"/>
+      </w:rPr>
+    </w:lvl>
+  </w:abstractNum>
+  <w:abstractNum w:abstractNumId="15" w15:restartNumberingAfterBreak="0">
     <w:nsid w:val="344923EB"/>
     <w:multiLevelType w:val="hybridMultilevel"/>
     <w:tmpl w:val="FCB0B9BE"/>
@@ -28730,7 +29561,7 @@
       </w:rPr>
     </w:lvl>
   </w:abstractNum>
-  <w:abstractNum w:abstractNumId="15" w15:restartNumberingAfterBreak="0">
+  <w:abstractNum w:abstractNumId="16" w15:restartNumberingAfterBreak="0">
     <w:nsid w:val="39D144A4"/>
     <w:multiLevelType w:val="hybridMultilevel"/>
     <w:tmpl w:val="2CFACE6C"/>
@@ -28843,7 +29674,7 @@
       </w:rPr>
     </w:lvl>
   </w:abstractNum>
-  <w:abstractNum w:abstractNumId="16" w15:restartNumberingAfterBreak="0">
+  <w:abstractNum w:abstractNumId="17" w15:restartNumberingAfterBreak="0">
     <w:nsid w:val="3B7C32CB"/>
     <w:multiLevelType w:val="hybridMultilevel"/>
     <w:tmpl w:val="F8660070"/>
@@ -28956,7 +29787,7 @@
       </w:rPr>
     </w:lvl>
   </w:abstractNum>
-  <w:abstractNum w:abstractNumId="17" w15:restartNumberingAfterBreak="0">
+  <w:abstractNum w:abstractNumId="18" w15:restartNumberingAfterBreak="0">
     <w:nsid w:val="3C1823D0"/>
     <w:multiLevelType w:val="hybridMultilevel"/>
     <w:tmpl w:val="685E6974"/>
@@ -29069,7 +29900,7 @@
       </w:rPr>
     </w:lvl>
   </w:abstractNum>
-  <w:abstractNum w:abstractNumId="18" w15:restartNumberingAfterBreak="0">
+  <w:abstractNum w:abstractNumId="19" w15:restartNumberingAfterBreak="0">
     <w:nsid w:val="3D89799A"/>
     <w:multiLevelType w:val="hybridMultilevel"/>
     <w:tmpl w:val="6CBE4E20"/>
@@ -29182,7 +30013,7 @@
       </w:rPr>
     </w:lvl>
   </w:abstractNum>
-  <w:abstractNum w:abstractNumId="19" w15:restartNumberingAfterBreak="0">
+  <w:abstractNum w:abstractNumId="20" w15:restartNumberingAfterBreak="0">
     <w:nsid w:val="3E1A3878"/>
     <w:multiLevelType w:val="hybridMultilevel"/>
     <w:tmpl w:val="8472AEC0"/>
@@ -29295,7 +30126,7 @@
       </w:rPr>
     </w:lvl>
   </w:abstractNum>
-  <w:abstractNum w:abstractNumId="20" w15:restartNumberingAfterBreak="0">
+  <w:abstractNum w:abstractNumId="21" w15:restartNumberingAfterBreak="0">
     <w:nsid w:val="43CC354A"/>
     <w:multiLevelType w:val="hybridMultilevel"/>
     <w:tmpl w:val="E5C0BA1E"/>
@@ -29408,7 +30239,7 @@
       </w:rPr>
     </w:lvl>
   </w:abstractNum>
-  <w:abstractNum w:abstractNumId="21" w15:restartNumberingAfterBreak="0">
+  <w:abstractNum w:abstractNumId="22" w15:restartNumberingAfterBreak="0">
     <w:nsid w:val="44E3711E"/>
     <w:multiLevelType w:val="hybridMultilevel"/>
     <w:tmpl w:val="D9763712"/>
@@ -29521,7 +30352,7 @@
       </w:rPr>
     </w:lvl>
   </w:abstractNum>
-  <w:abstractNum w:abstractNumId="22" w15:restartNumberingAfterBreak="0">
+  <w:abstractNum w:abstractNumId="23" w15:restartNumberingAfterBreak="0">
     <w:nsid w:val="461E2789"/>
     <w:multiLevelType w:val="hybridMultilevel"/>
     <w:tmpl w:val="B99E71E6"/>
@@ -29634,7 +30465,7 @@
       </w:rPr>
     </w:lvl>
   </w:abstractNum>
-  <w:abstractNum w:abstractNumId="23" w15:restartNumberingAfterBreak="0">
+  <w:abstractNum w:abstractNumId="24" w15:restartNumberingAfterBreak="0">
     <w:nsid w:val="4671157D"/>
     <w:multiLevelType w:val="hybridMultilevel"/>
     <w:tmpl w:val="06CC0C4E"/>
@@ -29747,7 +30578,7 @@
       </w:rPr>
     </w:lvl>
   </w:abstractNum>
-  <w:abstractNum w:abstractNumId="24" w15:restartNumberingAfterBreak="0">
+  <w:abstractNum w:abstractNumId="25" w15:restartNumberingAfterBreak="0">
     <w:nsid w:val="4767758F"/>
     <w:multiLevelType w:val="hybridMultilevel"/>
     <w:tmpl w:val="584AAA2A"/>
@@ -29865,7 +30696,7 @@
       </w:rPr>
     </w:lvl>
   </w:abstractNum>
-  <w:abstractNum w:abstractNumId="25" w15:restartNumberingAfterBreak="0">
+  <w:abstractNum w:abstractNumId="26" w15:restartNumberingAfterBreak="0">
     <w:nsid w:val="47C8798A"/>
     <w:multiLevelType w:val="hybridMultilevel"/>
     <w:tmpl w:val="514AD56C"/>
@@ -29978,7 +30809,7 @@
       </w:rPr>
     </w:lvl>
   </w:abstractNum>
-  <w:abstractNum w:abstractNumId="26" w15:restartNumberingAfterBreak="0">
+  <w:abstractNum w:abstractNumId="27" w15:restartNumberingAfterBreak="0">
     <w:nsid w:val="4BF94784"/>
     <w:multiLevelType w:val="hybridMultilevel"/>
     <w:tmpl w:val="C5F60374"/>
@@ -30091,7 +30922,7 @@
       </w:rPr>
     </w:lvl>
   </w:abstractNum>
-  <w:abstractNum w:abstractNumId="27" w15:restartNumberingAfterBreak="0">
+  <w:abstractNum w:abstractNumId="28" w15:restartNumberingAfterBreak="0">
     <w:nsid w:val="4CBA391B"/>
     <w:multiLevelType w:val="hybridMultilevel"/>
     <w:tmpl w:val="21F4F48E"/>
@@ -30204,7 +31035,7 @@
       </w:rPr>
     </w:lvl>
   </w:abstractNum>
-  <w:abstractNum w:abstractNumId="28" w15:restartNumberingAfterBreak="0">
+  <w:abstractNum w:abstractNumId="29" w15:restartNumberingAfterBreak="0">
     <w:nsid w:val="5E6F237D"/>
     <w:multiLevelType w:val="hybridMultilevel"/>
     <w:tmpl w:val="5018410E"/>
@@ -30317,7 +31148,7 @@
       </w:rPr>
     </w:lvl>
   </w:abstractNum>
-  <w:abstractNum w:abstractNumId="29" w15:restartNumberingAfterBreak="0">
+  <w:abstractNum w:abstractNumId="30" w15:restartNumberingAfterBreak="0">
     <w:nsid w:val="68DC13E0"/>
     <w:multiLevelType w:val="hybridMultilevel"/>
     <w:tmpl w:val="3C3C344C"/>
@@ -30439,7 +31270,7 @@
       </w:rPr>
     </w:lvl>
   </w:abstractNum>
-  <w:abstractNum w:abstractNumId="30" w15:restartNumberingAfterBreak="0">
+  <w:abstractNum w:abstractNumId="31" w15:restartNumberingAfterBreak="0">
     <w:nsid w:val="69DC704A"/>
     <w:multiLevelType w:val="hybridMultilevel"/>
     <w:tmpl w:val="B150D454"/>
@@ -30552,7 +31383,7 @@
       </w:rPr>
     </w:lvl>
   </w:abstractNum>
-  <w:abstractNum w:abstractNumId="31" w15:restartNumberingAfterBreak="0">
+  <w:abstractNum w:abstractNumId="32" w15:restartNumberingAfterBreak="0">
     <w:nsid w:val="70704858"/>
     <w:multiLevelType w:val="hybridMultilevel"/>
     <w:tmpl w:val="56289F56"/>
@@ -30665,7 +31496,7 @@
       </w:rPr>
     </w:lvl>
   </w:abstractNum>
-  <w:abstractNum w:abstractNumId="32" w15:restartNumberingAfterBreak="0">
+  <w:abstractNum w:abstractNumId="33" w15:restartNumberingAfterBreak="0">
     <w:nsid w:val="717861D1"/>
     <w:multiLevelType w:val="hybridMultilevel"/>
     <w:tmpl w:val="E154DAE8"/>
@@ -30778,7 +31609,7 @@
       </w:rPr>
     </w:lvl>
   </w:abstractNum>
-  <w:abstractNum w:abstractNumId="33" w15:restartNumberingAfterBreak="0">
+  <w:abstractNum w:abstractNumId="34" w15:restartNumberingAfterBreak="0">
     <w:nsid w:val="724347E5"/>
     <w:multiLevelType w:val="hybridMultilevel"/>
     <w:tmpl w:val="1578096E"/>
@@ -30891,7 +31722,7 @@
       </w:rPr>
     </w:lvl>
   </w:abstractNum>
-  <w:abstractNum w:abstractNumId="34" w15:restartNumberingAfterBreak="0">
+  <w:abstractNum w:abstractNumId="35" w15:restartNumberingAfterBreak="0">
     <w:nsid w:val="7A962284"/>
     <w:multiLevelType w:val="hybridMultilevel"/>
     <w:tmpl w:val="0B0C40CC"/>
@@ -31004,7 +31835,7 @@
       </w:rPr>
     </w:lvl>
   </w:abstractNum>
-  <w:abstractNum w:abstractNumId="35" w15:restartNumberingAfterBreak="0">
+  <w:abstractNum w:abstractNumId="36" w15:restartNumberingAfterBreak="0">
     <w:nsid w:val="7E8E5AE7"/>
     <w:multiLevelType w:val="hybridMultilevel"/>
     <w:tmpl w:val="B454A830"/>
@@ -31117,7 +31948,7 @@
       </w:rPr>
     </w:lvl>
   </w:abstractNum>
-  <w:abstractNum w:abstractNumId="36" w15:restartNumberingAfterBreak="0">
+  <w:abstractNum w:abstractNumId="37" w15:restartNumberingAfterBreak="0">
     <w:nsid w:val="7EE7413D"/>
     <w:multiLevelType w:val="hybridMultilevel"/>
     <w:tmpl w:val="9A702594"/>
@@ -31237,28 +32068,28 @@
     <w:abstractNumId w:val="1"/>
   </w:num>
   <w:num w:numId="3">
-    <w:abstractNumId w:val="31"/>
+    <w:abstractNumId w:val="32"/>
   </w:num>
   <w:num w:numId="4">
-    <w:abstractNumId w:val="21"/>
+    <w:abstractNumId w:val="22"/>
   </w:num>
   <w:num w:numId="5">
-    <w:abstractNumId w:val="24"/>
+    <w:abstractNumId w:val="25"/>
   </w:num>
   <w:num w:numId="6">
     <w:abstractNumId w:val="10"/>
   </w:num>
   <w:num w:numId="7">
-    <w:abstractNumId w:val="25"/>
+    <w:abstractNumId w:val="26"/>
   </w:num>
   <w:num w:numId="8">
-    <w:abstractNumId w:val="17"/>
+    <w:abstractNumId w:val="18"/>
   </w:num>
   <w:num w:numId="9">
     <w:abstractNumId w:val="4"/>
   </w:num>
   <w:num w:numId="10">
-    <w:abstractNumId w:val="33"/>
+    <w:abstractNumId w:val="34"/>
   </w:num>
   <w:num w:numId="11">
     <w:abstractNumId w:val="7"/>
@@ -31267,40 +32098,40 @@
     <w:abstractNumId w:val="2"/>
   </w:num>
   <w:num w:numId="13">
-    <w:abstractNumId w:val="16"/>
+    <w:abstractNumId w:val="17"/>
   </w:num>
   <w:num w:numId="14">
     <w:abstractNumId w:val="11"/>
   </w:num>
   <w:num w:numId="15">
-    <w:abstractNumId w:val="26"/>
+    <w:abstractNumId w:val="27"/>
   </w:num>
   <w:num w:numId="16">
-    <w:abstractNumId w:val="27"/>
+    <w:abstractNumId w:val="28"/>
   </w:num>
   <w:num w:numId="17">
     <w:abstractNumId w:val="12"/>
   </w:num>
   <w:num w:numId="18">
-    <w:abstractNumId w:val="35"/>
+    <w:abstractNumId w:val="36"/>
   </w:num>
   <w:num w:numId="19">
-    <w:abstractNumId w:val="34"/>
+    <w:abstractNumId w:val="35"/>
   </w:num>
   <w:num w:numId="20">
     <w:abstractNumId w:val="8"/>
   </w:num>
   <w:num w:numId="21">
-    <w:abstractNumId w:val="22"/>
+    <w:abstractNumId w:val="23"/>
   </w:num>
   <w:num w:numId="22">
-    <w:abstractNumId w:val="23"/>
+    <w:abstractNumId w:val="24"/>
   </w:num>
   <w:num w:numId="23">
-    <w:abstractNumId w:val="19"/>
+    <w:abstractNumId w:val="20"/>
   </w:num>
   <w:num w:numId="24">
-    <w:abstractNumId w:val="18"/>
+    <w:abstractNumId w:val="19"/>
   </w:num>
   <w:num w:numId="25">
     <w:abstractNumId w:val="3"/>
@@ -31309,16 +32140,16 @@
     <w:abstractNumId w:val="9"/>
   </w:num>
   <w:num w:numId="27">
-    <w:abstractNumId w:val="14"/>
+    <w:abstractNumId w:val="15"/>
   </w:num>
   <w:num w:numId="28">
-    <w:abstractNumId w:val="30"/>
+    <w:abstractNumId w:val="31"/>
   </w:num>
   <w:num w:numId="29">
-    <w:abstractNumId w:val="20"/>
+    <w:abstractNumId w:val="21"/>
   </w:num>
   <w:num w:numId="30">
-    <w:abstractNumId w:val="28"/>
+    <w:abstractNumId w:val="29"/>
   </w:num>
   <w:num w:numId="31">
     <w:abstractNumId w:val="13"/>
@@ -31327,19 +32158,22 @@
     <w:abstractNumId w:val="5"/>
   </w:num>
   <w:num w:numId="33">
-    <w:abstractNumId w:val="36"/>
+    <w:abstractNumId w:val="37"/>
   </w:num>
   <w:num w:numId="34">
-    <w:abstractNumId w:val="32"/>
+    <w:abstractNumId w:val="33"/>
   </w:num>
   <w:num w:numId="35">
-    <w:abstractNumId w:val="15"/>
+    <w:abstractNumId w:val="16"/>
   </w:num>
   <w:num w:numId="36">
-    <w:abstractNumId w:val="29"/>
+    <w:abstractNumId w:val="30"/>
   </w:num>
   <w:num w:numId="37">
     <w:abstractNumId w:val="6"/>
+  </w:num>
+  <w:num w:numId="38">
+    <w:abstractNumId w:val="14"/>
   </w:num>
   <w:numIdMacAtCleanup w:val="2"/>
 </w:numbering>
@@ -31909,6 +32743,93 @@
       <w:lang w:val="en-US" w:eastAsia="en-US" w:bidi="ar-SA"/>
     </w:rPr>
   </w:style>
+  <w:style w:type="character" w:styleId="CommentReference">
+    <w:name w:val="annotation reference"/>
+    <w:basedOn w:val="DefaultParagraphFont"/>
+    <w:uiPriority w:val="99"/>
+    <w:semiHidden/>
+    <w:unhideWhenUsed/>
+    <w:rsid w:val="00A07950"/>
+    <w:rPr>
+      <w:sz w:val="16"/>
+      <w:szCs w:val="16"/>
+    </w:rPr>
+  </w:style>
+  <w:style w:type="paragraph" w:styleId="CommentText">
+    <w:name w:val="annotation text"/>
+    <w:basedOn w:val="Normal"/>
+    <w:link w:val="CommentTextChar"/>
+    <w:uiPriority w:val="99"/>
+    <w:semiHidden/>
+    <w:unhideWhenUsed/>
+    <w:rsid w:val="00A07950"/>
+  </w:style>
+  <w:style w:type="character" w:customStyle="1" w:styleId="CommentTextChar">
+    <w:name w:val="Comment Text Char"/>
+    <w:basedOn w:val="DefaultParagraphFont"/>
+    <w:link w:val="CommentText"/>
+    <w:uiPriority w:val="99"/>
+    <w:semiHidden/>
+    <w:rsid w:val="00A07950"/>
+    <w:rPr>
+      <w:lang w:bidi="ar-SA"/>
+    </w:rPr>
+  </w:style>
+  <w:style w:type="paragraph" w:styleId="CommentSubject">
+    <w:name w:val="annotation subject"/>
+    <w:basedOn w:val="CommentText"/>
+    <w:next w:val="CommentText"/>
+    <w:link w:val="CommentSubjectChar"/>
+    <w:uiPriority w:val="99"/>
+    <w:semiHidden/>
+    <w:unhideWhenUsed/>
+    <w:rsid w:val="00A07950"/>
+    <w:rPr>
+      <w:b/>
+      <w:bCs/>
+    </w:rPr>
+  </w:style>
+  <w:style w:type="character" w:customStyle="1" w:styleId="CommentSubjectChar">
+    <w:name w:val="Comment Subject Char"/>
+    <w:basedOn w:val="CommentTextChar"/>
+    <w:link w:val="CommentSubject"/>
+    <w:uiPriority w:val="99"/>
+    <w:semiHidden/>
+    <w:rsid w:val="00A07950"/>
+    <w:rPr>
+      <w:b/>
+      <w:bCs/>
+      <w:lang w:bidi="ar-SA"/>
+    </w:rPr>
+  </w:style>
+  <w:style w:type="paragraph" w:styleId="BalloonText">
+    <w:name w:val="Balloon Text"/>
+    <w:basedOn w:val="Normal"/>
+    <w:link w:val="BalloonTextChar"/>
+    <w:uiPriority w:val="99"/>
+    <w:semiHidden/>
+    <w:unhideWhenUsed/>
+    <w:rsid w:val="00A07950"/>
+    <w:rPr>
+      <w:rFonts w:ascii="Segoe UI" w:hAnsi="Segoe UI" w:cs="Segoe UI"/>
+      <w:sz w:val="18"/>
+      <w:szCs w:val="18"/>
+    </w:rPr>
+  </w:style>
+  <w:style w:type="character" w:customStyle="1" w:styleId="BalloonTextChar">
+    <w:name w:val="Balloon Text Char"/>
+    <w:basedOn w:val="DefaultParagraphFont"/>
+    <w:link w:val="BalloonText"/>
+    <w:uiPriority w:val="99"/>
+    <w:semiHidden/>
+    <w:rsid w:val="00A07950"/>
+    <w:rPr>
+      <w:rFonts w:ascii="Segoe UI" w:hAnsi="Segoe UI" w:cs="Segoe UI"/>
+      <w:sz w:val="18"/>
+      <w:szCs w:val="18"/>
+      <w:lang w:bidi="ar-SA"/>
+    </w:rPr>
+  </w:style>
 </w:styles>
 </file>
 

</xml_diff>